<commit_message>
the 2 commit update Pflichtenheft
</commit_message>
<xml_diff>
--- a/Pflichtenheft.docx
+++ b/Pflichtenheft.docx
@@ -1,6 +1,6 @@
 
 <file path=word/document.xml><?xml version="1.0" encoding="utf-8"?>
-<w:document xmlns:wpc="http://schemas.microsoft.com/office/word/2010/wordprocessingCanvas" xmlns:mc="http://schemas.openxmlformats.org/markup-compatibility/2006" xmlns:o="urn:schemas-microsoft-com:office:office" xmlns:r="http://schemas.openxmlformats.org/officeDocument/2006/relationships" xmlns:m="http://schemas.openxmlformats.org/officeDocument/2006/math" xmlns:v="urn:schemas-microsoft-com:vml" xmlns:wp14="http://schemas.microsoft.com/office/word/2010/wordprocessingDrawing" xmlns:wp="http://schemas.openxmlformats.org/drawingml/2006/wordprocessingDrawing" xmlns:w10="urn:schemas-microsoft-com:office:word" xmlns:w="http://schemas.openxmlformats.org/wordprocessingml/2006/main" xmlns:w14="http://schemas.microsoft.com/office/word/2010/wordml" xmlns:w15="http://schemas.microsoft.com/office/word/2012/wordml" xmlns:wpg="http://schemas.microsoft.com/office/word/2010/wordprocessingGroup" xmlns:wpi="http://schemas.microsoft.com/office/word/2010/wordprocessingInk" xmlns:wne="http://schemas.microsoft.com/office/word/2006/wordml" xmlns:wps="http://schemas.microsoft.com/office/word/2010/wordprocessingShape" mc:Ignorable="w14 w15 wp14">
+<w:document xmlns:ve="http://schemas.openxmlformats.org/markup-compatibility/2006" xmlns:o="urn:schemas-microsoft-com:office:office" xmlns:r="http://schemas.openxmlformats.org/officeDocument/2006/relationships" xmlns:m="http://schemas.openxmlformats.org/officeDocument/2006/math" xmlns:v="urn:schemas-microsoft-com:vml" xmlns:wp="http://schemas.openxmlformats.org/drawingml/2006/wordprocessingDrawing" xmlns:w10="urn:schemas-microsoft-com:office:word" xmlns:w="http://schemas.openxmlformats.org/wordprocessingml/2006/main" xmlns:wne="http://schemas.microsoft.com/office/word/2006/wordml">
   <w:body>
     <w:p>
       <w:pPr>
@@ -108,7 +108,43 @@
           <w:szCs w:val="28"/>
           <w:lang w:val="en-US"/>
         </w:rPr>
-        <w:t xml:space="preserve">: Jordy Thattarettu, Simon </w:t>
+        <w:t xml:space="preserve">: </w:t>
+      </w:r>
+      <w:proofErr w:type="spellStart"/>
+      <w:r>
+        <w:rPr>
+          <w:sz w:val="28"/>
+          <w:szCs w:val="28"/>
+          <w:lang w:val="en-US"/>
+        </w:rPr>
+        <w:t>Jordy</w:t>
+      </w:r>
+      <w:proofErr w:type="spellEnd"/>
+      <w:r>
+        <w:rPr>
+          <w:sz w:val="28"/>
+          <w:szCs w:val="28"/>
+          <w:lang w:val="en-US"/>
+        </w:rPr>
+        <w:t xml:space="preserve"> </w:t>
+      </w:r>
+      <w:proofErr w:type="spellStart"/>
+      <w:r>
+        <w:rPr>
+          <w:sz w:val="28"/>
+          <w:szCs w:val="28"/>
+          <w:lang w:val="en-US"/>
+        </w:rPr>
+        <w:t>Thattarettu</w:t>
+      </w:r>
+      <w:proofErr w:type="spellEnd"/>
+      <w:r>
+        <w:rPr>
+          <w:sz w:val="28"/>
+          <w:szCs w:val="28"/>
+          <w:lang w:val="en-US"/>
+        </w:rPr>
+        <w:t xml:space="preserve">, Simon </w:t>
       </w:r>
       <w:proofErr w:type="spellStart"/>
       <w:r>
@@ -2154,7 +2190,28 @@
           <w:sz w:val="24"/>
           <w:szCs w:val="24"/>
         </w:rPr>
-        <w:t>Das Auto soll so konfiguriert werden, dass nur eine Person das Auto steuern kann</w:t>
+        <w:t xml:space="preserve">Das Auto soll so konfiguriert werden, dass nur eine Person </w:t>
+      </w:r>
+      <w:r>
+        <w:rPr>
+          <w:sz w:val="24"/>
+          <w:szCs w:val="24"/>
+        </w:rPr>
+        <w:t xml:space="preserve">gleichzeitig </w:t>
+      </w:r>
+      <w:r>
+        <w:rPr>
+          <w:sz w:val="24"/>
+          <w:szCs w:val="24"/>
+        </w:rPr>
+        <w:t>das Auto steuern kann</w:t>
+      </w:r>
+      <w:r>
+        <w:rPr>
+          <w:sz w:val="24"/>
+          <w:szCs w:val="24"/>
+        </w:rPr>
+        <w:t>.</w:t>
       </w:r>
     </w:p>
     <w:p>
@@ -2468,6 +2525,7 @@
           <w:sz w:val="24"/>
           <w:szCs w:val="24"/>
         </w:rPr>
+        <w:lastRenderedPageBreak/>
         <w:t>Auto</w:t>
       </w:r>
     </w:p>
@@ -2489,7 +2547,6 @@
           <w:sz w:val="24"/>
           <w:szCs w:val="24"/>
         </w:rPr>
-        <w:lastRenderedPageBreak/>
         <w:t>eventuell noch eine Webcam</w:t>
       </w:r>
     </w:p>
@@ -2511,13 +2568,8 @@
           <w:numId w:val="3"/>
         </w:numPr>
       </w:pPr>
-      <w:proofErr w:type="spellStart"/>
-      <w:r>
-        <w:t>Tomcat</w:t>
-      </w:r>
-      <w:proofErr w:type="spellEnd"/>
-      <w:r>
-        <w:t xml:space="preserve"> Webserver mit der Programmiersprache Java oder Python </w:t>
+      <w:r>
+        <w:t>Apache Webserver mit der Programmiersprache PHP</w:t>
       </w:r>
     </w:p>
     <w:p>
@@ -2529,7 +2581,24 @@
         </w:numPr>
       </w:pPr>
       <w:r>
-        <w:t xml:space="preserve">Steuerzentrale auf Raspberry PI </w:t>
+        <w:t xml:space="preserve">Steuerzentrale auf </w:t>
+      </w:r>
+      <w:proofErr w:type="spellStart"/>
+      <w:r>
+        <w:t>Raspberry</w:t>
+      </w:r>
+      <w:proofErr w:type="spellEnd"/>
+      <w:r>
+        <w:t xml:space="preserve"> PI </w:t>
+      </w:r>
+      <w:r>
+        <w:t>mit Pyt</w:t>
+      </w:r>
+      <w:r>
+        <w:t>h</w:t>
+      </w:r>
+      <w:r>
+        <w:t xml:space="preserve">on </w:t>
       </w:r>
     </w:p>
     <w:p>
@@ -2684,7 +2753,21 @@
     </w:p>
     <w:p>
       <w:r>
-        <w:t>Ein Raspberry Pi ist im Prinzip ein kleiner Computer auf dem man programmieren kann. Den Raspberry Pi was wir verwenden ist ein Raspberry Pi B+.</w:t>
+        <w:t>Ein Raspberry Pi ist im Prinzip ein kleiner Computer auf dem man programmieren kann. Den Raspberry Pi was wir v</w:t>
+      </w:r>
+      <w:r>
+        <w:t xml:space="preserve">erwenden ist ein </w:t>
+      </w:r>
+      <w:proofErr w:type="spellStart"/>
+      <w:r>
+        <w:t>Raspberry</w:t>
+      </w:r>
+      <w:proofErr w:type="spellEnd"/>
+      <w:r>
+        <w:t xml:space="preserve"> Pi B</w:t>
+      </w:r>
+      <w:r>
+        <w:t>.</w:t>
       </w:r>
     </w:p>
     <w:p>
@@ -2704,17 +2787,14 @@
       </w:pPr>
       <w:bookmarkStart w:id="15" w:name="_Toc399445947"/>
       <w:r>
+        <w:lastRenderedPageBreak/>
         <w:t>Produktleistungen</w:t>
       </w:r>
       <w:bookmarkEnd w:id="15"/>
     </w:p>
     <w:p>
       <w:r>
-        <w:t xml:space="preserve">Das Auto soll genau diese Befehle durchführen, die der User vom Webprogramm aus ausgibt. Dies funktioniert allerdings nur wenn während der ganzen Zeit eine Internetverbindung zwischen Auto </w:t>
-      </w:r>
-      <w:r>
-        <w:lastRenderedPageBreak/>
-        <w:t xml:space="preserve">und Webprogramm existiert. </w:t>
+        <w:t xml:space="preserve">Das Auto soll genau diese Befehle durchführen, die der User vom Webprogramm aus ausgibt. Dies funktioniert allerdings nur wenn während der ganzen Zeit eine Internetverbindung zwischen Auto und Webprogramm existiert. </w:t>
       </w:r>
       <w:r>
         <w:t xml:space="preserve">Die Webcam soll Live Aufnahmen über das Internet auf das Web Interface erscheinen lassen um auch das Auto an anderen Orten zu steuern wo der User nicht gerade ist. </w:t>
@@ -2739,7 +2819,7 @@
     <w:p/>
     <w:tbl>
       <w:tblPr>
-        <w:tblStyle w:val="Tabellenraster"/>
+        <w:tblStyle w:val="Tabellengitternetz"/>
         <w:tblW w:w="0" w:type="auto"/>
         <w:tblBorders>
           <w:top w:val="none" w:sz="0" w:space="0" w:color="auto"/>
@@ -2747,14 +2827,14 @@
           <w:bottom w:val="none" w:sz="0" w:space="0" w:color="auto"/>
           <w:right w:val="none" w:sz="0" w:space="0" w:color="auto"/>
         </w:tblBorders>
-        <w:tblLook w:val="04A0" w:firstRow="1" w:lastRow="0" w:firstColumn="1" w:lastColumn="0" w:noHBand="0" w:noVBand="1"/>
+        <w:tblLook w:val="04A0"/>
       </w:tblPr>
       <w:tblGrid>
-        <w:gridCol w:w="3322"/>
-        <w:gridCol w:w="1526"/>
-        <w:gridCol w:w="1123"/>
-        <w:gridCol w:w="1666"/>
-        <w:gridCol w:w="1435"/>
+        <w:gridCol w:w="3369"/>
+        <w:gridCol w:w="1559"/>
+        <w:gridCol w:w="1134"/>
+        <w:gridCol w:w="1701"/>
+        <w:gridCol w:w="1449"/>
       </w:tblGrid>
       <w:tr>
         <w:tc>
@@ -3522,7 +3602,7 @@
           <w:lang w:eastAsia="de-AT"/>
         </w:rPr>
         <w:drawing>
-          <wp:inline distT="0" distB="0" distL="0" distR="0" wp14:anchorId="1495B8DC" wp14:editId="4EE19B13">
+          <wp:inline distT="0" distB="0" distL="0" distR="0">
             <wp:extent cx="5762625" cy="942975"/>
             <wp:effectExtent l="19050" t="0" r="9525" b="0"/>
             <wp:docPr id="1" name="Bild 1"/>
@@ -3589,7 +3669,7 @@
 </file>
 
 <file path=word/endnotes.xml><?xml version="1.0" encoding="utf-8"?>
-<w:endnotes xmlns:wpc="http://schemas.microsoft.com/office/word/2010/wordprocessingCanvas" xmlns:mc="http://schemas.openxmlformats.org/markup-compatibility/2006" xmlns:o="urn:schemas-microsoft-com:office:office" xmlns:r="http://schemas.openxmlformats.org/officeDocument/2006/relationships" xmlns:m="http://schemas.openxmlformats.org/officeDocument/2006/math" xmlns:v="urn:schemas-microsoft-com:vml" xmlns:wp14="http://schemas.microsoft.com/office/word/2010/wordprocessingDrawing" xmlns:wp="http://schemas.openxmlformats.org/drawingml/2006/wordprocessingDrawing" xmlns:w10="urn:schemas-microsoft-com:office:word" xmlns:w="http://schemas.openxmlformats.org/wordprocessingml/2006/main" xmlns:w14="http://schemas.microsoft.com/office/word/2010/wordml" xmlns:w15="http://schemas.microsoft.com/office/word/2012/wordml" xmlns:wpg="http://schemas.microsoft.com/office/word/2010/wordprocessingGroup" xmlns:wpi="http://schemas.microsoft.com/office/word/2010/wordprocessingInk" xmlns:wne="http://schemas.microsoft.com/office/word/2006/wordml" xmlns:wps="http://schemas.microsoft.com/office/word/2010/wordprocessingShape" mc:Ignorable="w14 w15 wp14">
+<w:endnotes xmlns:ve="http://schemas.openxmlformats.org/markup-compatibility/2006" xmlns:o="urn:schemas-microsoft-com:office:office" xmlns:r="http://schemas.openxmlformats.org/officeDocument/2006/relationships" xmlns:m="http://schemas.openxmlformats.org/officeDocument/2006/math" xmlns:v="urn:schemas-microsoft-com:vml" xmlns:wp="http://schemas.openxmlformats.org/drawingml/2006/wordprocessingDrawing" xmlns:w10="urn:schemas-microsoft-com:office:word" xmlns:w="http://schemas.openxmlformats.org/wordprocessingml/2006/main" xmlns:wne="http://schemas.microsoft.com/office/word/2006/wordml">
   <w:endnote w:type="separator" w:id="-1">
     <w:p>
       <w:pPr>
@@ -3614,7 +3694,7 @@
 </file>
 
 <file path=word/footer1.xml><?xml version="1.0" encoding="utf-8"?>
-<w:ftr xmlns:wpc="http://schemas.microsoft.com/office/word/2010/wordprocessingCanvas" xmlns:mc="http://schemas.openxmlformats.org/markup-compatibility/2006" xmlns:o="urn:schemas-microsoft-com:office:office" xmlns:r="http://schemas.openxmlformats.org/officeDocument/2006/relationships" xmlns:m="http://schemas.openxmlformats.org/officeDocument/2006/math" xmlns:v="urn:schemas-microsoft-com:vml" xmlns:wp14="http://schemas.microsoft.com/office/word/2010/wordprocessingDrawing" xmlns:wp="http://schemas.openxmlformats.org/drawingml/2006/wordprocessingDrawing" xmlns:w10="urn:schemas-microsoft-com:office:word" xmlns:w="http://schemas.openxmlformats.org/wordprocessingml/2006/main" xmlns:w14="http://schemas.microsoft.com/office/word/2010/wordml" xmlns:w15="http://schemas.microsoft.com/office/word/2012/wordml" xmlns:wpg="http://schemas.microsoft.com/office/word/2010/wordprocessingGroup" xmlns:wpi="http://schemas.microsoft.com/office/word/2010/wordprocessingInk" xmlns:wne="http://schemas.microsoft.com/office/word/2006/wordml" xmlns:wps="http://schemas.microsoft.com/office/word/2010/wordprocessingShape" mc:Ignorable="w14 w15 wp14">
+<w:ftr xmlns:ve="http://schemas.openxmlformats.org/markup-compatibility/2006" xmlns:o="urn:schemas-microsoft-com:office:office" xmlns:r="http://schemas.openxmlformats.org/officeDocument/2006/relationships" xmlns:m="http://schemas.openxmlformats.org/officeDocument/2006/math" xmlns:v="urn:schemas-microsoft-com:vml" xmlns:wp="http://schemas.openxmlformats.org/drawingml/2006/wordprocessingDrawing" xmlns:w10="urn:schemas-microsoft-com:office:word" xmlns:w="http://schemas.openxmlformats.org/wordprocessingml/2006/main" xmlns:wne="http://schemas.microsoft.com/office/word/2006/wordml">
   <w:sdt>
     <w:sdtPr>
       <w:id w:val="-436137276"/>
@@ -3623,7 +3703,6 @@
         <w:docPartUnique/>
       </w:docPartObj>
     </w:sdtPr>
-    <w:sdtEndPr/>
     <w:sdtContent>
       <w:p>
         <w:pPr>
@@ -3647,7 +3726,7 @@
             <w:noProof/>
             <w:lang w:val="de-DE"/>
           </w:rPr>
-          <w:t>4</w:t>
+          <w:t>3</w:t>
         </w:r>
         <w:r>
           <w:fldChar w:fldCharType="end"/>
@@ -3664,7 +3743,7 @@
 </file>
 
 <file path=word/footnotes.xml><?xml version="1.0" encoding="utf-8"?>
-<w:footnotes xmlns:wpc="http://schemas.microsoft.com/office/word/2010/wordprocessingCanvas" xmlns:mc="http://schemas.openxmlformats.org/markup-compatibility/2006" xmlns:o="urn:schemas-microsoft-com:office:office" xmlns:r="http://schemas.openxmlformats.org/officeDocument/2006/relationships" xmlns:m="http://schemas.openxmlformats.org/officeDocument/2006/math" xmlns:v="urn:schemas-microsoft-com:vml" xmlns:wp14="http://schemas.microsoft.com/office/word/2010/wordprocessingDrawing" xmlns:wp="http://schemas.openxmlformats.org/drawingml/2006/wordprocessingDrawing" xmlns:w10="urn:schemas-microsoft-com:office:word" xmlns:w="http://schemas.openxmlformats.org/wordprocessingml/2006/main" xmlns:w14="http://schemas.microsoft.com/office/word/2010/wordml" xmlns:w15="http://schemas.microsoft.com/office/word/2012/wordml" xmlns:wpg="http://schemas.microsoft.com/office/word/2010/wordprocessingGroup" xmlns:wpi="http://schemas.microsoft.com/office/word/2010/wordprocessingInk" xmlns:wne="http://schemas.microsoft.com/office/word/2006/wordml" xmlns:wps="http://schemas.microsoft.com/office/word/2010/wordprocessingShape" mc:Ignorable="w14 w15 wp14">
+<w:footnotes xmlns:ve="http://schemas.openxmlformats.org/markup-compatibility/2006" xmlns:o="urn:schemas-microsoft-com:office:office" xmlns:r="http://schemas.openxmlformats.org/officeDocument/2006/relationships" xmlns:m="http://schemas.openxmlformats.org/officeDocument/2006/math" xmlns:v="urn:schemas-microsoft-com:vml" xmlns:wp="http://schemas.openxmlformats.org/drawingml/2006/wordprocessingDrawing" xmlns:w10="urn:schemas-microsoft-com:office:word" xmlns:w="http://schemas.openxmlformats.org/wordprocessingml/2006/main" xmlns:wne="http://schemas.microsoft.com/office/word/2006/wordml">
   <w:footnote w:type="separator" w:id="-1">
     <w:p>
       <w:pPr>
@@ -3689,28 +3768,65 @@
 </file>
 
 <file path=word/header1.xml><?xml version="1.0" encoding="utf-8"?>
-<w:hdr xmlns:wpc="http://schemas.microsoft.com/office/word/2010/wordprocessingCanvas" xmlns:mc="http://schemas.openxmlformats.org/markup-compatibility/2006" xmlns:o="urn:schemas-microsoft-com:office:office" xmlns:r="http://schemas.openxmlformats.org/officeDocument/2006/relationships" xmlns:m="http://schemas.openxmlformats.org/officeDocument/2006/math" xmlns:v="urn:schemas-microsoft-com:vml" xmlns:wp14="http://schemas.microsoft.com/office/word/2010/wordprocessingDrawing" xmlns:wp="http://schemas.openxmlformats.org/drawingml/2006/wordprocessingDrawing" xmlns:w10="urn:schemas-microsoft-com:office:word" xmlns:w="http://schemas.openxmlformats.org/wordprocessingml/2006/main" xmlns:w14="http://schemas.microsoft.com/office/word/2010/wordml" xmlns:w15="http://schemas.microsoft.com/office/word/2012/wordml" xmlns:wpg="http://schemas.microsoft.com/office/word/2010/wordprocessingGroup" xmlns:wpi="http://schemas.microsoft.com/office/word/2010/wordprocessingInk" xmlns:wne="http://schemas.microsoft.com/office/word/2006/wordml" xmlns:wps="http://schemas.microsoft.com/office/word/2010/wordprocessingShape" mc:Ignorable="w14 w15 wp14">
+<w:hdr xmlns:ve="http://schemas.openxmlformats.org/markup-compatibility/2006" xmlns:o="urn:schemas-microsoft-com:office:office" xmlns:r="http://schemas.openxmlformats.org/officeDocument/2006/relationships" xmlns:m="http://schemas.openxmlformats.org/officeDocument/2006/math" xmlns:v="urn:schemas-microsoft-com:vml" xmlns:wp="http://schemas.openxmlformats.org/drawingml/2006/wordprocessingDrawing" xmlns:w10="urn:schemas-microsoft-com:office:word" xmlns:w="http://schemas.openxmlformats.org/wordprocessingml/2006/main" xmlns:wne="http://schemas.microsoft.com/office/word/2006/wordml">
   <w:p>
     <w:pPr>
       <w:pStyle w:val="Kopfzeile"/>
+      <w:rPr>
+        <w:lang w:val="en-US"/>
+      </w:rPr>
     </w:pPr>
     <w:r>
+      <w:rPr>
+        <w:lang w:val="en-US"/>
+      </w:rPr>
       <w:t xml:space="preserve">PPM </w:t>
     </w:r>
     <w:r>
       <w:ptab w:relativeTo="margin" w:alignment="center" w:leader="none"/>
     </w:r>
     <w:r>
+      <w:rPr>
+        <w:lang w:val="en-US"/>
+      </w:rPr>
       <w:t>Big Bang Car</w:t>
     </w:r>
     <w:r>
       <w:ptab w:relativeTo="margin" w:alignment="right" w:leader="none"/>
     </w:r>
+    <w:proofErr w:type="spellStart"/>
     <w:r>
-      <w:t xml:space="preserve">Thattarettu, Draxler, </w:t>
+      <w:rPr>
+        <w:lang w:val="en-US"/>
+      </w:rPr>
+      <w:t>Thattarettu</w:t>
+    </w:r>
+    <w:proofErr w:type="spellEnd"/>
+    <w:r>
+      <w:rPr>
+        <w:lang w:val="en-US"/>
+      </w:rPr>
+      <w:t xml:space="preserve">, </w:t>
     </w:r>
     <w:proofErr w:type="spellStart"/>
     <w:r>
+      <w:rPr>
+        <w:lang w:val="en-US"/>
+      </w:rPr>
+      <w:t>Draxler</w:t>
+    </w:r>
+    <w:proofErr w:type="spellEnd"/>
+    <w:r>
+      <w:rPr>
+        <w:lang w:val="en-US"/>
+      </w:rPr>
+      <w:t xml:space="preserve">, </w:t>
+    </w:r>
+    <w:proofErr w:type="spellStart"/>
+    <w:r>
+      <w:rPr>
+        <w:lang w:val="en-US"/>
+      </w:rPr>
       <w:t>Hubmann</w:t>
     </w:r>
     <w:proofErr w:type="spellEnd"/>
@@ -3719,7 +3835,7 @@
 </file>
 
 <file path=word/numbering.xml><?xml version="1.0" encoding="utf-8"?>
-<w:numbering xmlns:wpc="http://schemas.microsoft.com/office/word/2010/wordprocessingCanvas" xmlns:mc="http://schemas.openxmlformats.org/markup-compatibility/2006" xmlns:o="urn:schemas-microsoft-com:office:office" xmlns:r="http://schemas.openxmlformats.org/officeDocument/2006/relationships" xmlns:m="http://schemas.openxmlformats.org/officeDocument/2006/math" xmlns:v="urn:schemas-microsoft-com:vml" xmlns:wp14="http://schemas.microsoft.com/office/word/2010/wordprocessingDrawing" xmlns:wp="http://schemas.openxmlformats.org/drawingml/2006/wordprocessingDrawing" xmlns:w10="urn:schemas-microsoft-com:office:word" xmlns:w="http://schemas.openxmlformats.org/wordprocessingml/2006/main" xmlns:w14="http://schemas.microsoft.com/office/word/2010/wordml" xmlns:w15="http://schemas.microsoft.com/office/word/2012/wordml" xmlns:wpg="http://schemas.microsoft.com/office/word/2010/wordprocessingGroup" xmlns:wpi="http://schemas.microsoft.com/office/word/2010/wordprocessingInk" xmlns:wne="http://schemas.microsoft.com/office/word/2006/wordml" xmlns:wps="http://schemas.microsoft.com/office/word/2010/wordprocessingShape" mc:Ignorable="w14 w15 wp14">
+<w:numbering xmlns:ve="http://schemas.openxmlformats.org/markup-compatibility/2006" xmlns:o="urn:schemas-microsoft-com:office:office" xmlns:r="http://schemas.openxmlformats.org/officeDocument/2006/relationships" xmlns:m="http://schemas.openxmlformats.org/officeDocument/2006/math" xmlns:v="urn:schemas-microsoft-com:vml" xmlns:wp="http://schemas.openxmlformats.org/drawingml/2006/wordprocessingDrawing" xmlns:w10="urn:schemas-microsoft-com:office:word" xmlns:w="http://schemas.openxmlformats.org/wordprocessingml/2006/main" xmlns:wne="http://schemas.microsoft.com/office/word/2006/wordml">
   <w:abstractNum w:abstractNumId="0">
     <w:nsid w:val="29BF31E8"/>
     <w:multiLevelType w:val="hybridMultilevel"/>
@@ -4280,7 +4396,7 @@
 </file>
 
 <file path=word/styles.xml><?xml version="1.0" encoding="utf-8"?>
-<w:styles xmlns:mc="http://schemas.openxmlformats.org/markup-compatibility/2006" xmlns:r="http://schemas.openxmlformats.org/officeDocument/2006/relationships" xmlns:w="http://schemas.openxmlformats.org/wordprocessingml/2006/main" xmlns:w14="http://schemas.microsoft.com/office/word/2010/wordml" xmlns:w15="http://schemas.microsoft.com/office/word/2012/wordml" mc:Ignorable="w14 w15">
+<w:styles xmlns:r="http://schemas.openxmlformats.org/officeDocument/2006/relationships" xmlns:w="http://schemas.openxmlformats.org/wordprocessingml/2006/main">
   <w:docDefaults>
     <w:rPrDefault>
       <w:rPr>
@@ -4296,378 +4412,144 @@
       </w:pPr>
     </w:pPrDefault>
   </w:docDefaults>
-  <w:latentStyles w:defLockedState="0" w:defUIPriority="99" w:defSemiHidden="0" w:defUnhideWhenUsed="0" w:defQFormat="0" w:count="371">
-    <w:lsdException w:name="Normal" w:uiPriority="0" w:qFormat="1"/>
-    <w:lsdException w:name="heading 1" w:uiPriority="9" w:qFormat="1"/>
-    <w:lsdException w:name="heading 2" w:semiHidden="1" w:uiPriority="9" w:unhideWhenUsed="1" w:qFormat="1"/>
-    <w:lsdException w:name="heading 3" w:semiHidden="1" w:uiPriority="9" w:unhideWhenUsed="1" w:qFormat="1"/>
-    <w:lsdException w:name="heading 4" w:semiHidden="1" w:uiPriority="9" w:unhideWhenUsed="1" w:qFormat="1"/>
-    <w:lsdException w:name="heading 5" w:semiHidden="1" w:uiPriority="9" w:unhideWhenUsed="1" w:qFormat="1"/>
-    <w:lsdException w:name="heading 6" w:semiHidden="1" w:uiPriority="9" w:unhideWhenUsed="1" w:qFormat="1"/>
-    <w:lsdException w:name="heading 7" w:semiHidden="1" w:uiPriority="9" w:unhideWhenUsed="1" w:qFormat="1"/>
-    <w:lsdException w:name="heading 8" w:semiHidden="1" w:uiPriority="9" w:unhideWhenUsed="1" w:qFormat="1"/>
-    <w:lsdException w:name="heading 9" w:semiHidden="1" w:uiPriority="9" w:unhideWhenUsed="1" w:qFormat="1"/>
-    <w:lsdException w:name="index 1" w:semiHidden="1" w:unhideWhenUsed="1"/>
-    <w:lsdException w:name="index 2" w:semiHidden="1" w:unhideWhenUsed="1"/>
-    <w:lsdException w:name="index 3" w:semiHidden="1" w:unhideWhenUsed="1"/>
-    <w:lsdException w:name="index 4" w:semiHidden="1" w:unhideWhenUsed="1"/>
-    <w:lsdException w:name="index 5" w:semiHidden="1" w:unhideWhenUsed="1"/>
-    <w:lsdException w:name="index 6" w:semiHidden="1" w:unhideWhenUsed="1"/>
-    <w:lsdException w:name="index 7" w:semiHidden="1" w:unhideWhenUsed="1"/>
-    <w:lsdException w:name="index 8" w:semiHidden="1" w:unhideWhenUsed="1"/>
-    <w:lsdException w:name="index 9" w:semiHidden="1" w:unhideWhenUsed="1"/>
-    <w:lsdException w:name="toc 1" w:semiHidden="1" w:uiPriority="39" w:unhideWhenUsed="1"/>
-    <w:lsdException w:name="toc 2" w:semiHidden="1" w:uiPriority="39" w:unhideWhenUsed="1"/>
-    <w:lsdException w:name="toc 3" w:semiHidden="1" w:uiPriority="39" w:unhideWhenUsed="1"/>
-    <w:lsdException w:name="toc 4" w:semiHidden="1" w:uiPriority="39" w:unhideWhenUsed="1"/>
-    <w:lsdException w:name="toc 5" w:semiHidden="1" w:uiPriority="39" w:unhideWhenUsed="1"/>
-    <w:lsdException w:name="toc 6" w:semiHidden="1" w:uiPriority="39" w:unhideWhenUsed="1"/>
-    <w:lsdException w:name="toc 7" w:semiHidden="1" w:uiPriority="39" w:unhideWhenUsed="1"/>
-    <w:lsdException w:name="toc 8" w:semiHidden="1" w:uiPriority="39" w:unhideWhenUsed="1"/>
-    <w:lsdException w:name="toc 9" w:semiHidden="1" w:uiPriority="39" w:unhideWhenUsed="1"/>
-    <w:lsdException w:name="Normal Indent" w:semiHidden="1" w:unhideWhenUsed="1"/>
-    <w:lsdException w:name="footnote text" w:semiHidden="1" w:unhideWhenUsed="1"/>
-    <w:lsdException w:name="annotation text" w:semiHidden="1" w:unhideWhenUsed="1"/>
-    <w:lsdException w:name="header" w:semiHidden="1" w:unhideWhenUsed="1"/>
-    <w:lsdException w:name="footer" w:semiHidden="1" w:unhideWhenUsed="1"/>
-    <w:lsdException w:name="index heading" w:semiHidden="1" w:unhideWhenUsed="1"/>
-    <w:lsdException w:name="caption" w:semiHidden="1" w:uiPriority="35" w:unhideWhenUsed="1" w:qFormat="1"/>
-    <w:lsdException w:name="table of figures" w:semiHidden="1" w:unhideWhenUsed="1"/>
-    <w:lsdException w:name="envelope address" w:semiHidden="1" w:unhideWhenUsed="1"/>
-    <w:lsdException w:name="envelope return" w:semiHidden="1" w:unhideWhenUsed="1"/>
-    <w:lsdException w:name="footnote reference" w:semiHidden="1" w:unhideWhenUsed="1"/>
-    <w:lsdException w:name="annotation reference" w:semiHidden="1" w:unhideWhenUsed="1"/>
-    <w:lsdException w:name="line number" w:semiHidden="1" w:unhideWhenUsed="1"/>
-    <w:lsdException w:name="page number" w:semiHidden="1" w:unhideWhenUsed="1"/>
-    <w:lsdException w:name="endnote reference" w:semiHidden="1" w:unhideWhenUsed="1"/>
-    <w:lsdException w:name="endnote text" w:semiHidden="1" w:unhideWhenUsed="1"/>
-    <w:lsdException w:name="table of authorities" w:semiHidden="1" w:unhideWhenUsed="1"/>
-    <w:lsdException w:name="macro" w:semiHidden="1" w:unhideWhenUsed="1"/>
-    <w:lsdException w:name="toa heading" w:semiHidden="1" w:unhideWhenUsed="1"/>
-    <w:lsdException w:name="List" w:semiHidden="1" w:unhideWhenUsed="1"/>
-    <w:lsdException w:name="List Bullet" w:semiHidden="1" w:unhideWhenUsed="1"/>
-    <w:lsdException w:name="List Number" w:semiHidden="1" w:unhideWhenUsed="1"/>
-    <w:lsdException w:name="List 2" w:semiHidden="1" w:unhideWhenUsed="1"/>
-    <w:lsdException w:name="List 3" w:semiHidden="1" w:unhideWhenUsed="1"/>
-    <w:lsdException w:name="List 4" w:semiHidden="1" w:unhideWhenUsed="1"/>
-    <w:lsdException w:name="List 5" w:semiHidden="1" w:unhideWhenUsed="1"/>
-    <w:lsdException w:name="List Bullet 2" w:semiHidden="1" w:unhideWhenUsed="1"/>
-    <w:lsdException w:name="List Bullet 3" w:semiHidden="1" w:unhideWhenUsed="1"/>
-    <w:lsdException w:name="List Bullet 4" w:semiHidden="1" w:unhideWhenUsed="1"/>
-    <w:lsdException w:name="List Bullet 5" w:semiHidden="1" w:unhideWhenUsed="1"/>
-    <w:lsdException w:name="List Number 2" w:semiHidden="1" w:unhideWhenUsed="1"/>
-    <w:lsdException w:name="List Number 3" w:semiHidden="1" w:unhideWhenUsed="1"/>
-    <w:lsdException w:name="List Number 4" w:semiHidden="1" w:unhideWhenUsed="1"/>
-    <w:lsdException w:name="List Number 5" w:semiHidden="1" w:unhideWhenUsed="1"/>
-    <w:lsdException w:name="Title" w:uiPriority="10" w:qFormat="1"/>
-    <w:lsdException w:name="Closing" w:semiHidden="1" w:unhideWhenUsed="1"/>
-    <w:lsdException w:name="Signature" w:semiHidden="1" w:unhideWhenUsed="1"/>
-    <w:lsdException w:name="Default Paragraph Font" w:semiHidden="1" w:uiPriority="1" w:unhideWhenUsed="1"/>
-    <w:lsdException w:name="Body Text" w:semiHidden="1" w:unhideWhenUsed="1"/>
-    <w:lsdException w:name="Body Text Indent" w:semiHidden="1" w:unhideWhenUsed="1"/>
-    <w:lsdException w:name="List Continue" w:semiHidden="1" w:unhideWhenUsed="1"/>
-    <w:lsdException w:name="List Continue 2" w:semiHidden="1" w:unhideWhenUsed="1"/>
-    <w:lsdException w:name="List Continue 3" w:semiHidden="1" w:unhideWhenUsed="1"/>
-    <w:lsdException w:name="List Continue 4" w:semiHidden="1" w:unhideWhenUsed="1"/>
-    <w:lsdException w:name="List Continue 5" w:semiHidden="1" w:unhideWhenUsed="1"/>
-    <w:lsdException w:name="Message Header" w:semiHidden="1" w:unhideWhenUsed="1"/>
-    <w:lsdException w:name="Subtitle" w:uiPriority="11" w:qFormat="1"/>
-    <w:lsdException w:name="Salutation" w:semiHidden="1" w:unhideWhenUsed="1"/>
-    <w:lsdException w:name="Date" w:semiHidden="1" w:unhideWhenUsed="1"/>
-    <w:lsdException w:name="Body Text First Indent" w:semiHidden="1" w:unhideWhenUsed="1"/>
-    <w:lsdException w:name="Body Text First Indent 2" w:semiHidden="1" w:unhideWhenUsed="1"/>
-    <w:lsdException w:name="Note Heading" w:semiHidden="1" w:unhideWhenUsed="1"/>
-    <w:lsdException w:name="Body Text 2" w:semiHidden="1" w:unhideWhenUsed="1"/>
-    <w:lsdException w:name="Body Text 3" w:semiHidden="1" w:unhideWhenUsed="1"/>
-    <w:lsdException w:name="Body Text Indent 2" w:semiHidden="1" w:unhideWhenUsed="1"/>
-    <w:lsdException w:name="Body Text Indent 3" w:semiHidden="1" w:unhideWhenUsed="1"/>
-    <w:lsdException w:name="Block Text" w:semiHidden="1" w:unhideWhenUsed="1"/>
-    <w:lsdException w:name="Hyperlink" w:semiHidden="1" w:unhideWhenUsed="1"/>
-    <w:lsdException w:name="FollowedHyperlink" w:semiHidden="1" w:unhideWhenUsed="1"/>
-    <w:lsdException w:name="Strong" w:uiPriority="22" w:qFormat="1"/>
-    <w:lsdException w:name="Emphasis" w:uiPriority="20" w:qFormat="1"/>
-    <w:lsdException w:name="Document Map" w:semiHidden="1" w:unhideWhenUsed="1"/>
-    <w:lsdException w:name="Plain Text" w:semiHidden="1" w:unhideWhenUsed="1"/>
-    <w:lsdException w:name="E-mail Signature" w:semiHidden="1" w:unhideWhenUsed="1"/>
-    <w:lsdException w:name="HTML Top of Form" w:semiHidden="1" w:unhideWhenUsed="1"/>
-    <w:lsdException w:name="HTML Bottom of Form" w:semiHidden="1" w:unhideWhenUsed="1"/>
-    <w:lsdException w:name="Normal (Web)" w:semiHidden="1" w:unhideWhenUsed="1"/>
-    <w:lsdException w:name="HTML Acronym" w:semiHidden="1" w:unhideWhenUsed="1"/>
-    <w:lsdException w:name="HTML Address" w:semiHidden="1" w:unhideWhenUsed="1"/>
-    <w:lsdException w:name="HTML Cite" w:semiHidden="1" w:unhideWhenUsed="1"/>
-    <w:lsdException w:name="HTML Code" w:semiHidden="1" w:unhideWhenUsed="1"/>
-    <w:lsdException w:name="HTML Definition" w:semiHidden="1" w:unhideWhenUsed="1"/>
-    <w:lsdException w:name="HTML Keyboard" w:semiHidden="1" w:unhideWhenUsed="1"/>
-    <w:lsdException w:name="HTML Preformatted" w:semiHidden="1" w:unhideWhenUsed="1"/>
-    <w:lsdException w:name="HTML Sample" w:semiHidden="1" w:unhideWhenUsed="1"/>
-    <w:lsdException w:name="HTML Typewriter" w:semiHidden="1" w:unhideWhenUsed="1"/>
-    <w:lsdException w:name="HTML Variable" w:semiHidden="1" w:unhideWhenUsed="1"/>
-    <w:lsdException w:name="Normal Table" w:semiHidden="1" w:unhideWhenUsed="1"/>
-    <w:lsdException w:name="annotation subject" w:semiHidden="1" w:unhideWhenUsed="1"/>
-    <w:lsdException w:name="No List" w:semiHidden="1" w:unhideWhenUsed="1"/>
-    <w:lsdException w:name="Outline List 1" w:semiHidden="1" w:unhideWhenUsed="1"/>
-    <w:lsdException w:name="Outline List 2" w:semiHidden="1" w:unhideWhenUsed="1"/>
-    <w:lsdException w:name="Outline List 3" w:semiHidden="1" w:unhideWhenUsed="1"/>
-    <w:lsdException w:name="Table Simple 1" w:semiHidden="1" w:unhideWhenUsed="1"/>
-    <w:lsdException w:name="Table Simple 2" w:semiHidden="1" w:unhideWhenUsed="1"/>
-    <w:lsdException w:name="Table Simple 3" w:semiHidden="1" w:unhideWhenUsed="1"/>
-    <w:lsdException w:name="Table Classic 1" w:semiHidden="1" w:unhideWhenUsed="1"/>
-    <w:lsdException w:name="Table Classic 2" w:semiHidden="1" w:unhideWhenUsed="1"/>
-    <w:lsdException w:name="Table Classic 3" w:semiHidden="1" w:unhideWhenUsed="1"/>
-    <w:lsdException w:name="Table Classic 4" w:semiHidden="1" w:unhideWhenUsed="1"/>
-    <w:lsdException w:name="Table Colorful 1" w:semiHidden="1" w:unhideWhenUsed="1"/>
-    <w:lsdException w:name="Table Colorful 2" w:semiHidden="1" w:unhideWhenUsed="1"/>
-    <w:lsdException w:name="Table Colorful 3" w:semiHidden="1" w:unhideWhenUsed="1"/>
-    <w:lsdException w:name="Table Columns 1" w:semiHidden="1" w:unhideWhenUsed="1"/>
-    <w:lsdException w:name="Table Columns 2" w:semiHidden="1" w:unhideWhenUsed="1"/>
-    <w:lsdException w:name="Table Columns 3" w:semiHidden="1" w:unhideWhenUsed="1"/>
-    <w:lsdException w:name="Table Columns 4" w:semiHidden="1" w:unhideWhenUsed="1"/>
-    <w:lsdException w:name="Table Columns 5" w:semiHidden="1" w:unhideWhenUsed="1"/>
-    <w:lsdException w:name="Table Grid 1" w:semiHidden="1" w:unhideWhenUsed="1"/>
-    <w:lsdException w:name="Table Grid 2" w:semiHidden="1" w:unhideWhenUsed="1"/>
-    <w:lsdException w:name="Table Grid 3" w:semiHidden="1" w:unhideWhenUsed="1"/>
-    <w:lsdException w:name="Table Grid 4" w:semiHidden="1" w:unhideWhenUsed="1"/>
-    <w:lsdException w:name="Table Grid 5" w:semiHidden="1" w:unhideWhenUsed="1"/>
-    <w:lsdException w:name="Table Grid 6" w:semiHidden="1" w:unhideWhenUsed="1"/>
-    <w:lsdException w:name="Table Grid 7" w:semiHidden="1" w:unhideWhenUsed="1"/>
-    <w:lsdException w:name="Table Grid 8" w:semiHidden="1" w:unhideWhenUsed="1"/>
-    <w:lsdException w:name="Table List 1" w:semiHidden="1" w:unhideWhenUsed="1"/>
-    <w:lsdException w:name="Table List 2" w:semiHidden="1" w:unhideWhenUsed="1"/>
-    <w:lsdException w:name="Table List 3" w:semiHidden="1" w:unhideWhenUsed="1"/>
-    <w:lsdException w:name="Table List 4" w:semiHidden="1" w:unhideWhenUsed="1"/>
-    <w:lsdException w:name="Table List 5" w:semiHidden="1" w:unhideWhenUsed="1"/>
-    <w:lsdException w:name="Table List 6" w:semiHidden="1" w:unhideWhenUsed="1"/>
-    <w:lsdException w:name="Table List 7" w:semiHidden="1" w:unhideWhenUsed="1"/>
-    <w:lsdException w:name="Table List 8" w:semiHidden="1" w:unhideWhenUsed="1"/>
-    <w:lsdException w:name="Table 3D effects 1" w:semiHidden="1" w:unhideWhenUsed="1"/>
-    <w:lsdException w:name="Table 3D effects 2" w:semiHidden="1" w:unhideWhenUsed="1"/>
-    <w:lsdException w:name="Table 3D effects 3" w:semiHidden="1" w:unhideWhenUsed="1"/>
-    <w:lsdException w:name="Table Contemporary" w:semiHidden="1" w:unhideWhenUsed="1"/>
-    <w:lsdException w:name="Table Elegant" w:semiHidden="1" w:unhideWhenUsed="1"/>
-    <w:lsdException w:name="Table Professional" w:semiHidden="1" w:unhideWhenUsed="1"/>
-    <w:lsdException w:name="Table Subtle 1" w:semiHidden="1" w:unhideWhenUsed="1"/>
-    <w:lsdException w:name="Table Subtle 2" w:semiHidden="1" w:unhideWhenUsed="1"/>
-    <w:lsdException w:name="Table Web 1" w:semiHidden="1" w:unhideWhenUsed="1"/>
-    <w:lsdException w:name="Table Web 2" w:semiHidden="1" w:unhideWhenUsed="1"/>
-    <w:lsdException w:name="Table Web 3" w:semiHidden="1" w:unhideWhenUsed="1"/>
-    <w:lsdException w:name="Balloon Text" w:semiHidden="1" w:unhideWhenUsed="1"/>
-    <w:lsdException w:name="Table Grid" w:uiPriority="39"/>
-    <w:lsdException w:name="Table Theme" w:semiHidden="1" w:unhideWhenUsed="1"/>
-    <w:lsdException w:name="Placeholder Text" w:semiHidden="1"/>
-    <w:lsdException w:name="No Spacing" w:uiPriority="1" w:qFormat="1"/>
-    <w:lsdException w:name="Light Shading" w:uiPriority="60"/>
-    <w:lsdException w:name="Light List" w:uiPriority="61"/>
-    <w:lsdException w:name="Light Grid" w:uiPriority="62"/>
-    <w:lsdException w:name="Medium Shading 1" w:uiPriority="63"/>
-    <w:lsdException w:name="Medium Shading 2" w:uiPriority="64"/>
-    <w:lsdException w:name="Medium List 1" w:uiPriority="65"/>
-    <w:lsdException w:name="Medium List 2" w:uiPriority="66"/>
-    <w:lsdException w:name="Medium Grid 1" w:uiPriority="67"/>
-    <w:lsdException w:name="Medium Grid 2" w:uiPriority="68"/>
-    <w:lsdException w:name="Medium Grid 3" w:uiPriority="69"/>
-    <w:lsdException w:name="Dark List" w:uiPriority="70"/>
-    <w:lsdException w:name="Colorful Shading" w:uiPriority="71"/>
-    <w:lsdException w:name="Colorful List" w:uiPriority="72"/>
-    <w:lsdException w:name="Colorful Grid" w:uiPriority="73"/>
-    <w:lsdException w:name="Light Shading Accent 1" w:uiPriority="60"/>
-    <w:lsdException w:name="Light List Accent 1" w:uiPriority="61"/>
-    <w:lsdException w:name="Light Grid Accent 1" w:uiPriority="62"/>
-    <w:lsdException w:name="Medium Shading 1 Accent 1" w:uiPriority="63"/>
-    <w:lsdException w:name="Medium Shading 2 Accent 1" w:uiPriority="64"/>
-    <w:lsdException w:name="Medium List 1 Accent 1" w:uiPriority="65"/>
-    <w:lsdException w:name="Revision" w:semiHidden="1"/>
-    <w:lsdException w:name="List Paragraph" w:uiPriority="34" w:qFormat="1"/>
-    <w:lsdException w:name="Quote" w:uiPriority="29" w:qFormat="1"/>
-    <w:lsdException w:name="Intense Quote" w:uiPriority="30" w:qFormat="1"/>
-    <w:lsdException w:name="Medium List 2 Accent 1" w:uiPriority="66"/>
-    <w:lsdException w:name="Medium Grid 1 Accent 1" w:uiPriority="67"/>
-    <w:lsdException w:name="Medium Grid 2 Accent 1" w:uiPriority="68"/>
-    <w:lsdException w:name="Medium Grid 3 Accent 1" w:uiPriority="69"/>
-    <w:lsdException w:name="Dark List Accent 1" w:uiPriority="70"/>
-    <w:lsdException w:name="Colorful Shading Accent 1" w:uiPriority="71"/>
-    <w:lsdException w:name="Colorful List Accent 1" w:uiPriority="72"/>
-    <w:lsdException w:name="Colorful Grid Accent 1" w:uiPriority="73"/>
-    <w:lsdException w:name="Light Shading Accent 2" w:uiPriority="60"/>
-    <w:lsdException w:name="Light List Accent 2" w:uiPriority="61"/>
-    <w:lsdException w:name="Light Grid Accent 2" w:uiPriority="62"/>
-    <w:lsdException w:name="Medium Shading 1 Accent 2" w:uiPriority="63"/>
-    <w:lsdException w:name="Medium Shading 2 Accent 2" w:uiPriority="64"/>
-    <w:lsdException w:name="Medium List 1 Accent 2" w:uiPriority="65"/>
-    <w:lsdException w:name="Medium List 2 Accent 2" w:uiPriority="66"/>
-    <w:lsdException w:name="Medium Grid 1 Accent 2" w:uiPriority="67"/>
-    <w:lsdException w:name="Medium Grid 2 Accent 2" w:uiPriority="68"/>
-    <w:lsdException w:name="Medium Grid 3 Accent 2" w:uiPriority="69"/>
-    <w:lsdException w:name="Dark List Accent 2" w:uiPriority="70"/>
-    <w:lsdException w:name="Colorful Shading Accent 2" w:uiPriority="71"/>
-    <w:lsdException w:name="Colorful List Accent 2" w:uiPriority="72"/>
-    <w:lsdException w:name="Colorful Grid Accent 2" w:uiPriority="73"/>
-    <w:lsdException w:name="Light Shading Accent 3" w:uiPriority="60"/>
-    <w:lsdException w:name="Light List Accent 3" w:uiPriority="61"/>
-    <w:lsdException w:name="Light Grid Accent 3" w:uiPriority="62"/>
-    <w:lsdException w:name="Medium Shading 1 Accent 3" w:uiPriority="63"/>
-    <w:lsdException w:name="Medium Shading 2 Accent 3" w:uiPriority="64"/>
-    <w:lsdException w:name="Medium List 1 Accent 3" w:uiPriority="65"/>
-    <w:lsdException w:name="Medium List 2 Accent 3" w:uiPriority="66"/>
-    <w:lsdException w:name="Medium Grid 1 Accent 3" w:uiPriority="67"/>
-    <w:lsdException w:name="Medium Grid 2 Accent 3" w:uiPriority="68"/>
-    <w:lsdException w:name="Medium Grid 3 Accent 3" w:uiPriority="69"/>
-    <w:lsdException w:name="Dark List Accent 3" w:uiPriority="70"/>
-    <w:lsdException w:name="Colorful Shading Accent 3" w:uiPriority="71"/>
-    <w:lsdException w:name="Colorful List Accent 3" w:uiPriority="72"/>
-    <w:lsdException w:name="Colorful Grid Accent 3" w:uiPriority="73"/>
-    <w:lsdException w:name="Light Shading Accent 4" w:uiPriority="60"/>
-    <w:lsdException w:name="Light List Accent 4" w:uiPriority="61"/>
-    <w:lsdException w:name="Light Grid Accent 4" w:uiPriority="62"/>
-    <w:lsdException w:name="Medium Shading 1 Accent 4" w:uiPriority="63"/>
-    <w:lsdException w:name="Medium Shading 2 Accent 4" w:uiPriority="64"/>
-    <w:lsdException w:name="Medium List 1 Accent 4" w:uiPriority="65"/>
-    <w:lsdException w:name="Medium List 2 Accent 4" w:uiPriority="66"/>
-    <w:lsdException w:name="Medium Grid 1 Accent 4" w:uiPriority="67"/>
-    <w:lsdException w:name="Medium Grid 2 Accent 4" w:uiPriority="68"/>
-    <w:lsdException w:name="Medium Grid 3 Accent 4" w:uiPriority="69"/>
-    <w:lsdException w:name="Dark List Accent 4" w:uiPriority="70"/>
-    <w:lsdException w:name="Colorful Shading Accent 4" w:uiPriority="71"/>
-    <w:lsdException w:name="Colorful List Accent 4" w:uiPriority="72"/>
-    <w:lsdException w:name="Colorful Grid Accent 4" w:uiPriority="73"/>
-    <w:lsdException w:name="Light Shading Accent 5" w:uiPriority="60"/>
-    <w:lsdException w:name="Light List Accent 5" w:uiPriority="61"/>
-    <w:lsdException w:name="Light Grid Accent 5" w:uiPriority="62"/>
-    <w:lsdException w:name="Medium Shading 1 Accent 5" w:uiPriority="63"/>
-    <w:lsdException w:name="Medium Shading 2 Accent 5" w:uiPriority="64"/>
-    <w:lsdException w:name="Medium List 1 Accent 5" w:uiPriority="65"/>
-    <w:lsdException w:name="Medium List 2 Accent 5" w:uiPriority="66"/>
-    <w:lsdException w:name="Medium Grid 1 Accent 5" w:uiPriority="67"/>
-    <w:lsdException w:name="Medium Grid 2 Accent 5" w:uiPriority="68"/>
-    <w:lsdException w:name="Medium Grid 3 Accent 5" w:uiPriority="69"/>
-    <w:lsdException w:name="Dark List Accent 5" w:uiPriority="70"/>
-    <w:lsdException w:name="Colorful Shading Accent 5" w:uiPriority="71"/>
-    <w:lsdException w:name="Colorful List Accent 5" w:uiPriority="72"/>
-    <w:lsdException w:name="Colorful Grid Accent 5" w:uiPriority="73"/>
-    <w:lsdException w:name="Light Shading Accent 6" w:uiPriority="60"/>
-    <w:lsdException w:name="Light List Accent 6" w:uiPriority="61"/>
-    <w:lsdException w:name="Light Grid Accent 6" w:uiPriority="62"/>
-    <w:lsdException w:name="Medium Shading 1 Accent 6" w:uiPriority="63"/>
-    <w:lsdException w:name="Medium Shading 2 Accent 6" w:uiPriority="64"/>
-    <w:lsdException w:name="Medium List 1 Accent 6" w:uiPriority="65"/>
-    <w:lsdException w:name="Medium List 2 Accent 6" w:uiPriority="66"/>
-    <w:lsdException w:name="Medium Grid 1 Accent 6" w:uiPriority="67"/>
-    <w:lsdException w:name="Medium Grid 2 Accent 6" w:uiPriority="68"/>
-    <w:lsdException w:name="Medium Grid 3 Accent 6" w:uiPriority="69"/>
-    <w:lsdException w:name="Dark List Accent 6" w:uiPriority="70"/>
-    <w:lsdException w:name="Colorful Shading Accent 6" w:uiPriority="71"/>
-    <w:lsdException w:name="Colorful List Accent 6" w:uiPriority="72"/>
-    <w:lsdException w:name="Colorful Grid Accent 6" w:uiPriority="73"/>
-    <w:lsdException w:name="Subtle Emphasis" w:uiPriority="19" w:qFormat="1"/>
-    <w:lsdException w:name="Intense Emphasis" w:uiPriority="21" w:qFormat="1"/>
-    <w:lsdException w:name="Subtle Reference" w:uiPriority="31" w:qFormat="1"/>
-    <w:lsdException w:name="Intense Reference" w:uiPriority="32" w:qFormat="1"/>
-    <w:lsdException w:name="Book Title" w:uiPriority="33" w:qFormat="1"/>
-    <w:lsdException w:name="Bibliography" w:semiHidden="1" w:uiPriority="37" w:unhideWhenUsed="1"/>
-    <w:lsdException w:name="TOC Heading" w:semiHidden="1" w:uiPriority="39" w:unhideWhenUsed="1" w:qFormat="1"/>
-    <w:lsdException w:name="Plain Table 1" w:uiPriority="41"/>
-    <w:lsdException w:name="Plain Table 2" w:uiPriority="42"/>
-    <w:lsdException w:name="Plain Table 3" w:uiPriority="43"/>
-    <w:lsdException w:name="Plain Table 4" w:uiPriority="44"/>
-    <w:lsdException w:name="Plain Table 5" w:uiPriority="45"/>
-    <w:lsdException w:name="Grid Table Light" w:uiPriority="40"/>
-    <w:lsdException w:name="Grid Table 1 Light" w:uiPriority="46"/>
-    <w:lsdException w:name="Grid Table 2" w:uiPriority="47"/>
-    <w:lsdException w:name="Grid Table 3" w:uiPriority="48"/>
-    <w:lsdException w:name="Grid Table 4" w:uiPriority="49"/>
-    <w:lsdException w:name="Grid Table 5 Dark" w:uiPriority="50"/>
-    <w:lsdException w:name="Grid Table 6 Colorful" w:uiPriority="51"/>
-    <w:lsdException w:name="Grid Table 7 Colorful" w:uiPriority="52"/>
-    <w:lsdException w:name="Grid Table 1 Light Accent 1" w:uiPriority="46"/>
-    <w:lsdException w:name="Grid Table 2 Accent 1" w:uiPriority="47"/>
-    <w:lsdException w:name="Grid Table 3 Accent 1" w:uiPriority="48"/>
-    <w:lsdException w:name="Grid Table 4 Accent 1" w:uiPriority="49"/>
-    <w:lsdException w:name="Grid Table 5 Dark Accent 1" w:uiPriority="50"/>
-    <w:lsdException w:name="Grid Table 6 Colorful Accent 1" w:uiPriority="51"/>
-    <w:lsdException w:name="Grid Table 7 Colorful Accent 1" w:uiPriority="52"/>
-    <w:lsdException w:name="Grid Table 1 Light Accent 2" w:uiPriority="46"/>
-    <w:lsdException w:name="Grid Table 2 Accent 2" w:uiPriority="47"/>
-    <w:lsdException w:name="Grid Table 3 Accent 2" w:uiPriority="48"/>
-    <w:lsdException w:name="Grid Table 4 Accent 2" w:uiPriority="49"/>
-    <w:lsdException w:name="Grid Table 5 Dark Accent 2" w:uiPriority="50"/>
-    <w:lsdException w:name="Grid Table 6 Colorful Accent 2" w:uiPriority="51"/>
-    <w:lsdException w:name="Grid Table 7 Colorful Accent 2" w:uiPriority="52"/>
-    <w:lsdException w:name="Grid Table 1 Light Accent 3" w:uiPriority="46"/>
-    <w:lsdException w:name="Grid Table 2 Accent 3" w:uiPriority="47"/>
-    <w:lsdException w:name="Grid Table 3 Accent 3" w:uiPriority="48"/>
-    <w:lsdException w:name="Grid Table 4 Accent 3" w:uiPriority="49"/>
-    <w:lsdException w:name="Grid Table 5 Dark Accent 3" w:uiPriority="50"/>
-    <w:lsdException w:name="Grid Table 6 Colorful Accent 3" w:uiPriority="51"/>
-    <w:lsdException w:name="Grid Table 7 Colorful Accent 3" w:uiPriority="52"/>
-    <w:lsdException w:name="Grid Table 1 Light Accent 4" w:uiPriority="46"/>
-    <w:lsdException w:name="Grid Table 2 Accent 4" w:uiPriority="47"/>
-    <w:lsdException w:name="Grid Table 3 Accent 4" w:uiPriority="48"/>
-    <w:lsdException w:name="Grid Table 4 Accent 4" w:uiPriority="49"/>
-    <w:lsdException w:name="Grid Table 5 Dark Accent 4" w:uiPriority="50"/>
-    <w:lsdException w:name="Grid Table 6 Colorful Accent 4" w:uiPriority="51"/>
-    <w:lsdException w:name="Grid Table 7 Colorful Accent 4" w:uiPriority="52"/>
-    <w:lsdException w:name="Grid Table 1 Light Accent 5" w:uiPriority="46"/>
-    <w:lsdException w:name="Grid Table 2 Accent 5" w:uiPriority="47"/>
-    <w:lsdException w:name="Grid Table 3 Accent 5" w:uiPriority="48"/>
-    <w:lsdException w:name="Grid Table 4 Accent 5" w:uiPriority="49"/>
-    <w:lsdException w:name="Grid Table 5 Dark Accent 5" w:uiPriority="50"/>
-    <w:lsdException w:name="Grid Table 6 Colorful Accent 5" w:uiPriority="51"/>
-    <w:lsdException w:name="Grid Table 7 Colorful Accent 5" w:uiPriority="52"/>
-    <w:lsdException w:name="Grid Table 1 Light Accent 6" w:uiPriority="46"/>
-    <w:lsdException w:name="Grid Table 2 Accent 6" w:uiPriority="47"/>
-    <w:lsdException w:name="Grid Table 3 Accent 6" w:uiPriority="48"/>
-    <w:lsdException w:name="Grid Table 4 Accent 6" w:uiPriority="49"/>
-    <w:lsdException w:name="Grid Table 5 Dark Accent 6" w:uiPriority="50"/>
-    <w:lsdException w:name="Grid Table 6 Colorful Accent 6" w:uiPriority="51"/>
-    <w:lsdException w:name="Grid Table 7 Colorful Accent 6" w:uiPriority="52"/>
-    <w:lsdException w:name="List Table 1 Light" w:uiPriority="46"/>
-    <w:lsdException w:name="List Table 2" w:uiPriority="47"/>
-    <w:lsdException w:name="List Table 3" w:uiPriority="48"/>
-    <w:lsdException w:name="List Table 4" w:uiPriority="49"/>
-    <w:lsdException w:name="List Table 5 Dark" w:uiPriority="50"/>
-    <w:lsdException w:name="List Table 6 Colorful" w:uiPriority="51"/>
-    <w:lsdException w:name="List Table 7 Colorful" w:uiPriority="52"/>
-    <w:lsdException w:name="List Table 1 Light Accent 1" w:uiPriority="46"/>
-    <w:lsdException w:name="List Table 2 Accent 1" w:uiPriority="47"/>
-    <w:lsdException w:name="List Table 3 Accent 1" w:uiPriority="48"/>
-    <w:lsdException w:name="List Table 4 Accent 1" w:uiPriority="49"/>
-    <w:lsdException w:name="List Table 5 Dark Accent 1" w:uiPriority="50"/>
-    <w:lsdException w:name="List Table 6 Colorful Accent 1" w:uiPriority="51"/>
-    <w:lsdException w:name="List Table 7 Colorful Accent 1" w:uiPriority="52"/>
-    <w:lsdException w:name="List Table 1 Light Accent 2" w:uiPriority="46"/>
-    <w:lsdException w:name="List Table 2 Accent 2" w:uiPriority="47"/>
-    <w:lsdException w:name="List Table 3 Accent 2" w:uiPriority="48"/>
-    <w:lsdException w:name="List Table 4 Accent 2" w:uiPriority="49"/>
-    <w:lsdException w:name="List Table 5 Dark Accent 2" w:uiPriority="50"/>
-    <w:lsdException w:name="List Table 6 Colorful Accent 2" w:uiPriority="51"/>
-    <w:lsdException w:name="List Table 7 Colorful Accent 2" w:uiPriority="52"/>
-    <w:lsdException w:name="List Table 1 Light Accent 3" w:uiPriority="46"/>
-    <w:lsdException w:name="List Table 2 Accent 3" w:uiPriority="47"/>
-    <w:lsdException w:name="List Table 3 Accent 3" w:uiPriority="48"/>
-    <w:lsdException w:name="List Table 4 Accent 3" w:uiPriority="49"/>
-    <w:lsdException w:name="List Table 5 Dark Accent 3" w:uiPriority="50"/>
-    <w:lsdException w:name="List Table 6 Colorful Accent 3" w:uiPriority="51"/>
-    <w:lsdException w:name="List Table 7 Colorful Accent 3" w:uiPriority="52"/>
-    <w:lsdException w:name="List Table 1 Light Accent 4" w:uiPriority="46"/>
-    <w:lsdException w:name="List Table 2 Accent 4" w:uiPriority="47"/>
-    <w:lsdException w:name="List Table 3 Accent 4" w:uiPriority="48"/>
-    <w:lsdException w:name="List Table 4 Accent 4" w:uiPriority="49"/>
-    <w:lsdException w:name="List Table 5 Dark Accent 4" w:uiPriority="50"/>
-    <w:lsdException w:name="List Table 6 Colorful Accent 4" w:uiPriority="51"/>
-    <w:lsdException w:name="List Table 7 Colorful Accent 4" w:uiPriority="52"/>
-    <w:lsdException w:name="List Table 1 Light Accent 5" w:uiPriority="46"/>
-    <w:lsdException w:name="List Table 2 Accent 5" w:uiPriority="47"/>
-    <w:lsdException w:name="List Table 3 Accent 5" w:uiPriority="48"/>
-    <w:lsdException w:name="List Table 4 Accent 5" w:uiPriority="49"/>
-    <w:lsdException w:name="List Table 5 Dark Accent 5" w:uiPriority="50"/>
-    <w:lsdException w:name="List Table 6 Colorful Accent 5" w:uiPriority="51"/>
-    <w:lsdException w:name="List Table 7 Colorful Accent 5" w:uiPriority="52"/>
-    <w:lsdException w:name="List Table 1 Light Accent 6" w:uiPriority="46"/>
-    <w:lsdException w:name="List Table 2 Accent 6" w:uiPriority="47"/>
-    <w:lsdException w:name="List Table 3 Accent 6" w:uiPriority="48"/>
-    <w:lsdException w:name="List Table 4 Accent 6" w:uiPriority="49"/>
-    <w:lsdException w:name="List Table 5 Dark Accent 6" w:uiPriority="50"/>
-    <w:lsdException w:name="List Table 6 Colorful Accent 6" w:uiPriority="51"/>
-    <w:lsdException w:name="List Table 7 Colorful Accent 6" w:uiPriority="52"/>
+  <w:latentStyles w:defLockedState="0" w:defUIPriority="99" w:defSemiHidden="1" w:defUnhideWhenUsed="1" w:defQFormat="0" w:count="267">
+    <w:lsdException w:name="Normal" w:semiHidden="0" w:uiPriority="0" w:unhideWhenUsed="0" w:qFormat="1"/>
+    <w:lsdException w:name="heading 1" w:semiHidden="0" w:uiPriority="9" w:unhideWhenUsed="0" w:qFormat="1"/>
+    <w:lsdException w:name="heading 2" w:uiPriority="9" w:qFormat="1"/>
+    <w:lsdException w:name="heading 3" w:uiPriority="9" w:qFormat="1"/>
+    <w:lsdException w:name="heading 4" w:uiPriority="9" w:qFormat="1"/>
+    <w:lsdException w:name="heading 5" w:uiPriority="9" w:qFormat="1"/>
+    <w:lsdException w:name="heading 6" w:uiPriority="9" w:qFormat="1"/>
+    <w:lsdException w:name="heading 7" w:uiPriority="9" w:qFormat="1"/>
+    <w:lsdException w:name="heading 8" w:uiPriority="9" w:qFormat="1"/>
+    <w:lsdException w:name="heading 9" w:uiPriority="9" w:qFormat="1"/>
+    <w:lsdException w:name="toc 1" w:uiPriority="39"/>
+    <w:lsdException w:name="toc 2" w:uiPriority="39"/>
+    <w:lsdException w:name="toc 3" w:uiPriority="39"/>
+    <w:lsdException w:name="toc 4" w:uiPriority="39"/>
+    <w:lsdException w:name="toc 5" w:uiPriority="39"/>
+    <w:lsdException w:name="toc 6" w:uiPriority="39"/>
+    <w:lsdException w:name="toc 7" w:uiPriority="39"/>
+    <w:lsdException w:name="toc 8" w:uiPriority="39"/>
+    <w:lsdException w:name="toc 9" w:uiPriority="39"/>
+    <w:lsdException w:name="caption" w:uiPriority="35" w:qFormat="1"/>
+    <w:lsdException w:name="Title" w:semiHidden="0" w:uiPriority="10" w:unhideWhenUsed="0" w:qFormat="1"/>
+    <w:lsdException w:name="Default Paragraph Font" w:uiPriority="1"/>
+    <w:lsdException w:name="Subtitle" w:semiHidden="0" w:uiPriority="11" w:unhideWhenUsed="0" w:qFormat="1"/>
+    <w:lsdException w:name="Strong" w:semiHidden="0" w:uiPriority="22" w:unhideWhenUsed="0" w:qFormat="1"/>
+    <w:lsdException w:name="Emphasis" w:semiHidden="0" w:uiPriority="20" w:unhideWhenUsed="0" w:qFormat="1"/>
+    <w:lsdException w:name="Table Grid" w:semiHidden="0" w:uiPriority="39" w:unhideWhenUsed="0"/>
+    <w:lsdException w:name="Placeholder Text" w:unhideWhenUsed="0"/>
+    <w:lsdException w:name="No Spacing" w:semiHidden="0" w:uiPriority="1" w:unhideWhenUsed="0" w:qFormat="1"/>
+    <w:lsdException w:name="Light Shading" w:semiHidden="0" w:uiPriority="60" w:unhideWhenUsed="0"/>
+    <w:lsdException w:name="Light List" w:semiHidden="0" w:uiPriority="61" w:unhideWhenUsed="0"/>
+    <w:lsdException w:name="Light Grid" w:semiHidden="0" w:uiPriority="62" w:unhideWhenUsed="0"/>
+    <w:lsdException w:name="Medium Shading 1" w:semiHidden="0" w:uiPriority="63" w:unhideWhenUsed="0"/>
+    <w:lsdException w:name="Medium Shading 2" w:semiHidden="0" w:uiPriority="64" w:unhideWhenUsed="0"/>
+    <w:lsdException w:name="Medium List 1" w:semiHidden="0" w:uiPriority="65" w:unhideWhenUsed="0"/>
+    <w:lsdException w:name="Medium List 2" w:semiHidden="0" w:uiPriority="66" w:unhideWhenUsed="0"/>
+    <w:lsdException w:name="Medium Grid 1" w:semiHidden="0" w:uiPriority="67" w:unhideWhenUsed="0"/>
+    <w:lsdException w:name="Medium Grid 2" w:semiHidden="0" w:uiPriority="68" w:unhideWhenUsed="0"/>
+    <w:lsdException w:name="Medium Grid 3" w:semiHidden="0" w:uiPriority="69" w:unhideWhenUsed="0"/>
+    <w:lsdException w:name="Dark List" w:semiHidden="0" w:uiPriority="70" w:unhideWhenUsed="0"/>
+    <w:lsdException w:name="Colorful Shading" w:semiHidden="0" w:uiPriority="71" w:unhideWhenUsed="0"/>
+    <w:lsdException w:name="Colorful List" w:semiHidden="0" w:uiPriority="72" w:unhideWhenUsed="0"/>
+    <w:lsdException w:name="Colorful Grid" w:semiHidden="0" w:uiPriority="73" w:unhideWhenUsed="0"/>
+    <w:lsdException w:name="Light Shading Accent 1" w:semiHidden="0" w:uiPriority="60" w:unhideWhenUsed="0"/>
+    <w:lsdException w:name="Light List Accent 1" w:semiHidden="0" w:uiPriority="61" w:unhideWhenUsed="0"/>
+    <w:lsdException w:name="Light Grid Accent 1" w:semiHidden="0" w:uiPriority="62" w:unhideWhenUsed="0"/>
+    <w:lsdException w:name="Medium Shading 1 Accent 1" w:semiHidden="0" w:uiPriority="63" w:unhideWhenUsed="0"/>
+    <w:lsdException w:name="Medium Shading 2 Accent 1" w:semiHidden="0" w:uiPriority="64" w:unhideWhenUsed="0"/>
+    <w:lsdException w:name="Medium List 1 Accent 1" w:semiHidden="0" w:uiPriority="65" w:unhideWhenUsed="0"/>
+    <w:lsdException w:name="Revision" w:unhideWhenUsed="0"/>
+    <w:lsdException w:name="List Paragraph" w:semiHidden="0" w:uiPriority="34" w:unhideWhenUsed="0" w:qFormat="1"/>
+    <w:lsdException w:name="Quote" w:semiHidden="0" w:uiPriority="29" w:unhideWhenUsed="0" w:qFormat="1"/>
+    <w:lsdException w:name="Intense Quote" w:semiHidden="0" w:uiPriority="30" w:unhideWhenUsed="0" w:qFormat="1"/>
+    <w:lsdException w:name="Medium List 2 Accent 1" w:semiHidden="0" w:uiPriority="66" w:unhideWhenUsed="0"/>
+    <w:lsdException w:name="Medium Grid 1 Accent 1" w:semiHidden="0" w:uiPriority="67" w:unhideWhenUsed="0"/>
+    <w:lsdException w:name="Medium Grid 2 Accent 1" w:semiHidden="0" w:uiPriority="68" w:unhideWhenUsed="0"/>
+    <w:lsdException w:name="Medium Grid 3 Accent 1" w:semiHidden="0" w:uiPriority="69" w:unhideWhenUsed="0"/>
+    <w:lsdException w:name="Dark List Accent 1" w:semiHidden="0" w:uiPriority="70" w:unhideWhenUsed="0"/>
+    <w:lsdException w:name="Colorful Shading Accent 1" w:semiHidden="0" w:uiPriority="71" w:unhideWhenUsed="0"/>
+    <w:lsdException w:name="Colorful List Accent 1" w:semiHidden="0" w:uiPriority="72" w:unhideWhenUsed="0"/>
+    <w:lsdException w:name="Colorful Grid Accent 1" w:semiHidden="0" w:uiPriority="73" w:unhideWhenUsed="0"/>
+    <w:lsdException w:name="Light Shading Accent 2" w:semiHidden="0" w:uiPriority="60" w:unhideWhenUsed="0"/>
+    <w:lsdException w:name="Light List Accent 2" w:semiHidden="0" w:uiPriority="61" w:unhideWhenUsed="0"/>
+    <w:lsdException w:name="Light Grid Accent 2" w:semiHidden="0" w:uiPriority="62" w:unhideWhenUsed="0"/>
+    <w:lsdException w:name="Medium Shading 1 Accent 2" w:semiHidden="0" w:uiPriority="63" w:unhideWhenUsed="0"/>
+    <w:lsdException w:name="Medium Shading 2 Accent 2" w:semiHidden="0" w:uiPriority="64" w:unhideWhenUsed="0"/>
+    <w:lsdException w:name="Medium List 1 Accent 2" w:semiHidden="0" w:uiPriority="65" w:unhideWhenUsed="0"/>
+    <w:lsdException w:name="Medium List 2 Accent 2" w:semiHidden="0" w:uiPriority="66" w:unhideWhenUsed="0"/>
+    <w:lsdException w:name="Medium Grid 1 Accent 2" w:semiHidden="0" w:uiPriority="67" w:unhideWhenUsed="0"/>
+    <w:lsdException w:name="Medium Grid 2 Accent 2" w:semiHidden="0" w:uiPriority="68" w:unhideWhenUsed="0"/>
+    <w:lsdException w:name="Medium Grid 3 Accent 2" w:semiHidden="0" w:uiPriority="69" w:unhideWhenUsed="0"/>
+    <w:lsdException w:name="Dark List Accent 2" w:semiHidden="0" w:uiPriority="70" w:unhideWhenUsed="0"/>
+    <w:lsdException w:name="Colorful Shading Accent 2" w:semiHidden="0" w:uiPriority="71" w:unhideWhenUsed="0"/>
+    <w:lsdException w:name="Colorful List Accent 2" w:semiHidden="0" w:uiPriority="72" w:unhideWhenUsed="0"/>
+    <w:lsdException w:name="Colorful Grid Accent 2" w:semiHidden="0" w:uiPriority="73" w:unhideWhenUsed="0"/>
+    <w:lsdException w:name="Light Shading Accent 3" w:semiHidden="0" w:uiPriority="60" w:unhideWhenUsed="0"/>
+    <w:lsdException w:name="Light List Accent 3" w:semiHidden="0" w:uiPriority="61" w:unhideWhenUsed="0"/>
+    <w:lsdException w:name="Light Grid Accent 3" w:semiHidden="0" w:uiPriority="62" w:unhideWhenUsed="0"/>
+    <w:lsdException w:name="Medium Shading 1 Accent 3" w:semiHidden="0" w:uiPriority="63" w:unhideWhenUsed="0"/>
+    <w:lsdException w:name="Medium Shading 2 Accent 3" w:semiHidden="0" w:uiPriority="64" w:unhideWhenUsed="0"/>
+    <w:lsdException w:name="Medium List 1 Accent 3" w:semiHidden="0" w:uiPriority="65" w:unhideWhenUsed="0"/>
+    <w:lsdException w:name="Medium List 2 Accent 3" w:semiHidden="0" w:uiPriority="66" w:unhideWhenUsed="0"/>
+    <w:lsdException w:name="Medium Grid 1 Accent 3" w:semiHidden="0" w:uiPriority="67" w:unhideWhenUsed="0"/>
+    <w:lsdException w:name="Medium Grid 2 Accent 3" w:semiHidden="0" w:uiPriority="68" w:unhideWhenUsed="0"/>
+    <w:lsdException w:name="Medium Grid 3 Accent 3" w:semiHidden="0" w:uiPriority="69" w:unhideWhenUsed="0"/>
+    <w:lsdException w:name="Dark List Accent 3" w:semiHidden="0" w:uiPriority="70" w:unhideWhenUsed="0"/>
+    <w:lsdException w:name="Colorful Shading Accent 3" w:semiHidden="0" w:uiPriority="71" w:unhideWhenUsed="0"/>
+    <w:lsdException w:name="Colorful List Accent 3" w:semiHidden="0" w:uiPriority="72" w:unhideWhenUsed="0"/>
+    <w:lsdException w:name="Colorful Grid Accent 3" w:semiHidden="0" w:uiPriority="73" w:unhideWhenUsed="0"/>
+    <w:lsdException w:name="Light Shading Accent 4" w:semiHidden="0" w:uiPriority="60" w:unhideWhenUsed="0"/>
+    <w:lsdException w:name="Light List Accent 4" w:semiHidden="0" w:uiPriority="61" w:unhideWhenUsed="0"/>
+    <w:lsdException w:name="Light Grid Accent 4" w:semiHidden="0" w:uiPriority="62" w:unhideWhenUsed="0"/>
+    <w:lsdException w:name="Medium Shading 1 Accent 4" w:semiHidden="0" w:uiPriority="63" w:unhideWhenUsed="0"/>
+    <w:lsdException w:name="Medium Shading 2 Accent 4" w:semiHidden="0" w:uiPriority="64" w:unhideWhenUsed="0"/>
+    <w:lsdException w:name="Medium List 1 Accent 4" w:semiHidden="0" w:uiPriority="65" w:unhideWhenUsed="0"/>
+    <w:lsdException w:name="Medium List 2 Accent 4" w:semiHidden="0" w:uiPriority="66" w:unhideWhenUsed="0"/>
+    <w:lsdException w:name="Medium Grid 1 Accent 4" w:semiHidden="0" w:uiPriority="67" w:unhideWhenUsed="0"/>
+    <w:lsdException w:name="Medium Grid 2 Accent 4" w:semiHidden="0" w:uiPriority="68" w:unhideWhenUsed="0"/>
+    <w:lsdException w:name="Medium Grid 3 Accent 4" w:semiHidden="0" w:uiPriority="69" w:unhideWhenUsed="0"/>
+    <w:lsdException w:name="Dark List Accent 4" w:semiHidden="0" w:uiPriority="70" w:unhideWhenUsed="0"/>
+    <w:lsdException w:name="Colorful Shading Accent 4" w:semiHidden="0" w:uiPriority="71" w:unhideWhenUsed="0"/>
+    <w:lsdException w:name="Colorful List Accent 4" w:semiHidden="0" w:uiPriority="72" w:unhideWhenUsed="0"/>
+    <w:lsdException w:name="Colorful Grid Accent 4" w:semiHidden="0" w:uiPriority="73" w:unhideWhenUsed="0"/>
+    <w:lsdException w:name="Light Shading Accent 5" w:semiHidden="0" w:uiPriority="60" w:unhideWhenUsed="0"/>
+    <w:lsdException w:name="Light List Accent 5" w:semiHidden="0" w:uiPriority="61" w:unhideWhenUsed="0"/>
+    <w:lsdException w:name="Light Grid Accent 5" w:semiHidden="0" w:uiPriority="62" w:unhideWhenUsed="0"/>
+    <w:lsdException w:name="Medium Shading 1 Accent 5" w:semiHidden="0" w:uiPriority="63" w:unhideWhenUsed="0"/>
+    <w:lsdException w:name="Medium Shading 2 Accent 5" w:semiHidden="0" w:uiPriority="64" w:unhideWhenUsed="0"/>
+    <w:lsdException w:name="Medium List 1 Accent 5" w:semiHidden="0" w:uiPriority="65" w:unhideWhenUsed="0"/>
+    <w:lsdException w:name="Medium List 2 Accent 5" w:semiHidden="0" w:uiPriority="66" w:unhideWhenUsed="0"/>
+    <w:lsdException w:name="Medium Grid 1 Accent 5" w:semiHidden="0" w:uiPriority="67" w:unhideWhenUsed="0"/>
+    <w:lsdException w:name="Medium Grid 2 Accent 5" w:semiHidden="0" w:uiPriority="68" w:unhideWhenUsed="0"/>
+    <w:lsdException w:name="Medium Grid 3 Accent 5" w:semiHidden="0" w:uiPriority="69" w:unhideWhenUsed="0"/>
+    <w:lsdException w:name="Dark List Accent 5" w:semiHidden="0" w:uiPriority="70" w:unhideWhenUsed="0"/>
+    <w:lsdException w:name="Colorful Shading Accent 5" w:semiHidden="0" w:uiPriority="71" w:unhideWhenUsed="0"/>
+    <w:lsdException w:name="Colorful List Accent 5" w:semiHidden="0" w:uiPriority="72" w:unhideWhenUsed="0"/>
+    <w:lsdException w:name="Colorful Grid Accent 5" w:semiHidden="0" w:uiPriority="73" w:unhideWhenUsed="0"/>
+    <w:lsdException w:name="Light Shading Accent 6" w:semiHidden="0" w:uiPriority="60" w:unhideWhenUsed="0"/>
+    <w:lsdException w:name="Light List Accent 6" w:semiHidden="0" w:uiPriority="61" w:unhideWhenUsed="0"/>
+    <w:lsdException w:name="Light Grid Accent 6" w:semiHidden="0" w:uiPriority="62" w:unhideWhenUsed="0"/>
+    <w:lsdException w:name="Medium Shading 1 Accent 6" w:semiHidden="0" w:uiPriority="63" w:unhideWhenUsed="0"/>
+    <w:lsdException w:name="Medium Shading 2 Accent 6" w:semiHidden="0" w:uiPriority="64" w:unhideWhenUsed="0"/>
+    <w:lsdException w:name="Medium List 1 Accent 6" w:semiHidden="0" w:uiPriority="65" w:unhideWhenUsed="0"/>
+    <w:lsdException w:name="Medium List 2 Accent 6" w:semiHidden="0" w:uiPriority="66" w:unhideWhenUsed="0"/>
+    <w:lsdException w:name="Medium Grid 1 Accent 6" w:semiHidden="0" w:uiPriority="67" w:unhideWhenUsed="0"/>
+    <w:lsdException w:name="Medium Grid 2 Accent 6" w:semiHidden="0" w:uiPriority="68" w:unhideWhenUsed="0"/>
+    <w:lsdException w:name="Medium Grid 3 Accent 6" w:semiHidden="0" w:uiPriority="69" w:unhideWhenUsed="0"/>
+    <w:lsdException w:name="Dark List Accent 6" w:semiHidden="0" w:uiPriority="70" w:unhideWhenUsed="0"/>
+    <w:lsdException w:name="Colorful Shading Accent 6" w:semiHidden="0" w:uiPriority="71" w:unhideWhenUsed="0"/>
+    <w:lsdException w:name="Colorful List Accent 6" w:semiHidden="0" w:uiPriority="72" w:unhideWhenUsed="0"/>
+    <w:lsdException w:name="Colorful Grid Accent 6" w:semiHidden="0" w:uiPriority="73" w:unhideWhenUsed="0"/>
+    <w:lsdException w:name="Subtle Emphasis" w:semiHidden="0" w:uiPriority="19" w:unhideWhenUsed="0" w:qFormat="1"/>
+    <w:lsdException w:name="Intense Emphasis" w:semiHidden="0" w:uiPriority="21" w:unhideWhenUsed="0" w:qFormat="1"/>
+    <w:lsdException w:name="Subtle Reference" w:semiHidden="0" w:uiPriority="31" w:unhideWhenUsed="0" w:qFormat="1"/>
+    <w:lsdException w:name="Intense Reference" w:semiHidden="0" w:uiPriority="32" w:unhideWhenUsed="0" w:qFormat="1"/>
+    <w:lsdException w:name="Book Title" w:semiHidden="0" w:uiPriority="33" w:unhideWhenUsed="0" w:qFormat="1"/>
+    <w:lsdException w:name="Bibliography" w:uiPriority="37"/>
+    <w:lsdException w:name="TOC Heading" w:uiPriority="39" w:qFormat="1"/>
   </w:latentStyles>
   <w:style w:type="paragraph" w:default="1" w:styleId="Standard">
     <w:name w:val="Normal"/>
@@ -4730,6 +4612,7 @@
     <w:uiPriority w:val="99"/>
     <w:semiHidden/>
     <w:unhideWhenUsed/>
+    <w:qFormat/>
     <w:tblPr>
       <w:tblInd w:w="0" w:type="dxa"/>
       <w:tblCellMar>
@@ -4785,7 +4668,7 @@
       <w:contextualSpacing/>
     </w:pPr>
   </w:style>
-  <w:style w:type="table" w:styleId="Tabellenraster">
+  <w:style w:type="table" w:styleId="Tabellengitternetz">
     <w:name w:val="Table Grid"/>
     <w:basedOn w:val="NormaleTabelle"/>
     <w:uiPriority w:val="39"/>
@@ -4794,6 +4677,7 @@
       <w:spacing w:line="240" w:lineRule="auto"/>
     </w:pPr>
     <w:tblPr>
+      <w:tblInd w:w="0" w:type="dxa"/>
       <w:tblBorders>
         <w:top w:val="single" w:sz="4" w:space="0" w:color="auto"/>
         <w:left w:val="single" w:sz="4" w:space="0" w:color="auto"/>
@@ -4802,6 +4686,12 @@
         <w:insideH w:val="single" w:sz="4" w:space="0" w:color="auto"/>
         <w:insideV w:val="single" w:sz="4" w:space="0" w:color="auto"/>
       </w:tblBorders>
+      <w:tblCellMar>
+        <w:top w:w="0" w:type="dxa"/>
+        <w:left w:w="108" w:type="dxa"/>
+        <w:bottom w:w="0" w:type="dxa"/>
+        <w:right w:w="108" w:type="dxa"/>
+      </w:tblCellMar>
     </w:tblPr>
   </w:style>
   <w:style w:type="paragraph" w:styleId="Fuzeile">
@@ -4899,6 +4789,36 @@
     <w:uiPriority w:val="99"/>
     <w:rsid w:val="004C4169"/>
   </w:style>
+  <w:style w:type="paragraph" w:styleId="Sprechblasentext">
+    <w:name w:val="Balloon Text"/>
+    <w:basedOn w:val="Standard"/>
+    <w:link w:val="SprechblasentextZchn"/>
+    <w:uiPriority w:val="99"/>
+    <w:semiHidden/>
+    <w:unhideWhenUsed/>
+    <w:rsid w:val="008E0F93"/>
+    <w:pPr>
+      <w:spacing w:line="240" w:lineRule="auto"/>
+    </w:pPr>
+    <w:rPr>
+      <w:rFonts w:ascii="Tahoma" w:hAnsi="Tahoma" w:cs="Tahoma"/>
+      <w:sz w:val="16"/>
+      <w:szCs w:val="16"/>
+    </w:rPr>
+  </w:style>
+  <w:style w:type="character" w:customStyle="1" w:styleId="SprechblasentextZchn">
+    <w:name w:val="Sprechblasentext Zchn"/>
+    <w:basedOn w:val="Absatz-Standardschriftart"/>
+    <w:link w:val="Sprechblasentext"/>
+    <w:uiPriority w:val="99"/>
+    <w:semiHidden/>
+    <w:rsid w:val="008E0F93"/>
+    <w:rPr>
+      <w:rFonts w:ascii="Tahoma" w:hAnsi="Tahoma" w:cs="Tahoma"/>
+      <w:sz w:val="16"/>
+      <w:szCs w:val="16"/>
+    </w:rPr>
+  </w:style>
 </w:styles>
 </file>
 
@@ -4945,7 +4865,7 @@
     </a:clrScheme>
     <a:fontScheme name="Office">
       <a:majorFont>
-        <a:latin typeface="Calibri Light" panose="020F0302020204030204"/>
+        <a:latin typeface="Calibri Light"/>
         <a:ea typeface=""/>
         <a:cs typeface=""/>
         <a:font script="Jpan" typeface="ＭＳ ゴシック"/>
@@ -4980,7 +4900,7 @@
         <a:font script="Geor" typeface="Sylfaen"/>
       </a:majorFont>
       <a:minorFont>
-        <a:latin typeface="Calibri" panose="020F0502020204030204"/>
+        <a:latin typeface="Calibri"/>
         <a:ea typeface=""/>
         <a:cs typeface=""/>
         <a:font script="Jpan" typeface="ＭＳ 明朝"/>
@@ -5157,7 +5077,7 @@
   <a:extraClrSchemeLst/>
   <a:extLst>
     <a:ext uri="{05A4C25C-085E-4340-85A3-A5531E510DB2}">
-      <thm15:themeFamily xmlns:thm15="http://schemas.microsoft.com/office/thememl/2012/main" name="Office Theme" id="{62F939B6-93AF-4DB8-9C6B-D6C7DFDC589F}" vid="{4A3C46E8-61CC-4603-A589-7422A47A8E4A}"/>
+      <thm15:themeFamily xmlns:thm15="http://schemas.microsoft.com/office/thememl/2012/main" xmlns="" name="Office Theme" id="{62F939B6-93AF-4DB8-9C6B-D6C7DFDC589F}" vid="{4A3C46E8-61CC-4603-A589-7422A47A8E4A}"/>
     </a:ext>
   </a:extLst>
 </a:theme>

</xml_diff>